<commit_message>
Avaliação do metodo Scrum
</commit_message>
<xml_diff>
--- a/PropostaSIColetaLixo.docx
+++ b/PropostaSIColetaLixo.docx
@@ -152,6 +152,26 @@
           <w:szCs w:val="24"/>
         </w:rPr>
       </w:pPr>
+      <w:r>
+        <w:rPr>
+          <w:rtl w:val="0"/>
+        </w:rPr>
+      </w:r>
+    </w:p>
+    <w:p>
+      <w:pPr>
+        <w:ind w:firstLine="720"/>
+        <w:rPr>
+          <w:sz w:val="24"/>
+          <w:szCs w:val="24"/>
+        </w:rPr>
+      </w:pPr>
+      <w:r>
+        <w:rPr>
+          <w:rtl w:val="0"/>
+        </w:rPr>
+        <w:t xml:space="preserve">A metodologia SCRUM é de uso essencial no projeto levando em consideração o pedido do cliente, pois trabalhamos de forma muito mais focada em um objetivo para depois refina-lo, sempre deixando a limpo todo o projeto, de forma que o projeto final esteja de acordo com todo o Sistema e que o decorrer do mesmo não seja atrapalhado por desperdícios de esforço.</w:t>
+      </w:r>
       <w:r>
         <w:rPr>
           <w:rtl w:val="0"/>

</xml_diff>

<commit_message>
Adição do gerenciamento da equipe de projetos
</commit_message>
<xml_diff>
--- a/PropostaSIColetaLixo.docx
+++ b/PropostaSIColetaLixo.docx
@@ -190,6 +190,142 @@
         <w:rPr>
           <w:rtl w:val="0"/>
         </w:rPr>
+      </w:r>
+    </w:p>
+    <w:p>
+      <w:pPr>
+        <w:ind w:left="0" w:firstLine="720"/>
+        <w:rPr>
+          <w:sz w:val="24"/>
+          <w:szCs w:val="24"/>
+        </w:rPr>
+      </w:pPr>
+      <w:r>
+        <w:rPr>
+          <w:rtl w:val="0"/>
+        </w:rPr>
+      </w:r>
+    </w:p>
+    <w:p>
+      <w:pPr>
+        <w:rPr>
+          <w:b w:val="1"/>
+          <w:sz w:val="36"/>
+          <w:szCs w:val="36"/>
+        </w:rPr>
+      </w:pPr>
+      <w:r>
+        <w:rPr>
+          <w:b w:val="1"/>
+          <w:sz w:val="36"/>
+          <w:szCs w:val="36"/>
+          <w:rtl w:val="0"/>
+        </w:rPr>
+        <w:t xml:space="preserve">Equipe de projetos</w:t>
+      </w:r>
+    </w:p>
+    <w:p>
+      <w:pPr>
+        <w:rPr>
+          <w:b w:val="1"/>
+          <w:sz w:val="24"/>
+          <w:szCs w:val="24"/>
+        </w:rPr>
+      </w:pPr>
+      <w:r>
+        <w:rPr>
+          <w:b w:val="1"/>
+          <w:sz w:val="36"/>
+          <w:szCs w:val="36"/>
+          <w:rtl w:val="0"/>
+        </w:rPr>
+        <w:tab/>
+      </w:r>
+      <w:r>
+        <w:rPr>
+          <w:b w:val="1"/>
+          <w:sz w:val="24"/>
+          <w:szCs w:val="24"/>
+          <w:rtl w:val="0"/>
+        </w:rPr>
+        <w:t xml:space="preserve"> </w:t>
+      </w:r>
+    </w:p>
+    <w:p>
+      <w:pPr>
+        <w:ind w:firstLine="720"/>
+        <w:rPr>
+          <w:sz w:val="24"/>
+          <w:szCs w:val="24"/>
+        </w:rPr>
+      </w:pPr>
+      <w:r>
+        <w:rPr>
+          <w:sz w:val="24"/>
+          <w:szCs w:val="24"/>
+          <w:rtl w:val="0"/>
+        </w:rPr>
+        <w:t xml:space="preserve">O Dono do produto deve passar todos os recursos requeridos para o sistema, organizando o que deve ser ou não feito para o Sistema, como ele já fez devidamente no projeto. </w:t>
+      </w:r>
+    </w:p>
+    <w:p>
+      <w:pPr>
+        <w:rPr>
+          <w:sz w:val="24"/>
+          <w:szCs w:val="24"/>
+        </w:rPr>
+      </w:pPr>
+      <w:r>
+        <w:rPr>
+          <w:rtl w:val="0"/>
+        </w:rPr>
+      </w:r>
+    </w:p>
+    <w:p>
+      <w:pPr>
+        <w:rPr>
+          <w:sz w:val="24"/>
+          <w:szCs w:val="24"/>
+        </w:rPr>
+      </w:pPr>
+      <w:r>
+        <w:rPr>
+          <w:sz w:val="24"/>
+          <w:szCs w:val="24"/>
+          <w:rtl w:val="0"/>
+        </w:rPr>
+        <w:tab/>
+        <w:t xml:space="preserve">O Time de desenvolvimento deve implementar as questões do Dono do produto no Sistema, fazendo o possível para receber informações dos funcionários e integrar todo o sistema de coleta no seu ambiente, resultando na melhor performance do Sistema</w:t>
+      </w:r>
+    </w:p>
+    <w:p>
+      <w:pPr>
+        <w:rPr>
+          <w:sz w:val="24"/>
+          <w:szCs w:val="24"/>
+        </w:rPr>
+      </w:pPr>
+      <w:r>
+        <w:rPr>
+          <w:rtl w:val="0"/>
+        </w:rPr>
+      </w:r>
+    </w:p>
+    <w:p>
+      <w:pPr>
+        <w:rPr>
+          <w:sz w:val="24"/>
+          <w:szCs w:val="24"/>
+        </w:rPr>
+      </w:pPr>
+      <w:r>
+        <w:rPr>
+          <w:sz w:val="24"/>
+          <w:szCs w:val="24"/>
+          <w:rtl w:val="0"/>
+        </w:rPr>
+        <w:tab/>
+        <w:t xml:space="preserve">O ScrumMaster vai gerenciar o Time de desenvolvimento para que seja o mais eficiente possível, levando em conta todo o time de funcionários e as requisições do dono da em</w:t>
       </w:r>
     </w:p>
     <w:p>

</xml_diff>